<commit_message>
Added updated application lab
</commit_message>
<xml_diff>
--- a/lab1/ATOC5860_applicationlab1.docx
+++ b/lab1/ATOC5860_applicationlab1.docx
@@ -769,6 +769,12 @@
                 <w:b/>
               </w:rPr>
             </w:pPr>
+            <w:r>
+              <w:rPr>
+                <w:b/>
+              </w:rPr>
+              <w:t>16.33</w:t>
+            </w:r>
           </w:p>
         </w:tc>
         <w:tc>
@@ -782,6 +788,12 @@
                 <w:b/>
               </w:rPr>
             </w:pPr>
+            <w:r>
+              <w:rPr>
+                <w:b/>
+              </w:rPr>
+              <w:t>4.22</w:t>
+            </w:r>
           </w:p>
         </w:tc>
         <w:tc>
@@ -795,6 +807,12 @@
                 <w:b/>
               </w:rPr>
             </w:pPr>
+            <w:r>
+              <w:rPr>
+                <w:b/>
+              </w:rPr>
+              <w:t>81</w:t>
+            </w:r>
           </w:p>
         </w:tc>
       </w:tr>
@@ -829,6 +847,12 @@
                 <w:b/>
               </w:rPr>
             </w:pPr>
+            <w:r>
+              <w:rPr>
+                <w:b/>
+              </w:rPr>
+              <w:t>15.29</w:t>
+            </w:r>
           </w:p>
         </w:tc>
         <w:tc>
@@ -842,6 +866,12 @@
                 <w:b/>
               </w:rPr>
             </w:pPr>
+            <w:r>
+              <w:rPr>
+                <w:b/>
+              </w:rPr>
+              <w:t>4.0</w:t>
+            </w:r>
           </w:p>
         </w:tc>
         <w:tc>
@@ -855,6 +885,12 @@
                 <w:b/>
               </w:rPr>
             </w:pPr>
+            <w:r>
+              <w:rPr>
+                <w:b/>
+              </w:rPr>
+              <w:t>16</w:t>
+            </w:r>
           </w:p>
         </w:tc>
       </w:tr>
@@ -892,6 +928,12 @@
                 <w:b/>
               </w:rPr>
             </w:pPr>
+            <w:r>
+              <w:rPr>
+                <w:b/>
+              </w:rPr>
+              <w:t>17.78</w:t>
+            </w:r>
           </w:p>
         </w:tc>
         <w:tc>
@@ -905,6 +947,12 @@
                 <w:b/>
               </w:rPr>
             </w:pPr>
+            <w:r>
+              <w:rPr>
+                <w:b/>
+              </w:rPr>
+              <w:t>4.11</w:t>
+            </w:r>
           </w:p>
         </w:tc>
         <w:tc>
@@ -918,6 +966,12 @@
                 <w:b/>
               </w:rPr>
             </w:pPr>
+            <w:r>
+              <w:rPr>
+                <w:b/>
+              </w:rPr>
+              <w:t>15</w:t>
+            </w:r>
           </w:p>
         </w:tc>
       </w:tr>
@@ -966,6 +1020,395 @@
       </w:r>
       <w:r>
         <w:t xml:space="preserve"> </w:t>
+      </w:r>
+    </w:p>
+    <w:p>
+      <w:pPr>
+        <w:jc w:val="both"/>
+      </w:pPr>
+    </w:p>
+    <w:p>
+      <w:pPr>
+        <w:pStyle w:val="ListParagraph"/>
+        <w:numPr>
+          <w:ilvl w:val="0"/>
+          <w:numId w:val="3"/>
+        </w:numPr>
+        <w:jc w:val="both"/>
+      </w:pPr>
+      <w:r>
+        <w:t xml:space="preserve">We will use a 95% confidence level </w:t>
+      </w:r>
+      <m:oMath>
+        <m:r>
+          <w:rPr>
+            <w:rFonts w:ascii="Cambria Math" w:hAnsi="Cambria Math"/>
+          </w:rPr>
+          <m:t>→</m:t>
+        </m:r>
+        <m:r>
+          <w:rPr>
+            <w:rFonts w:ascii="Cambria Math" w:hAnsi="Cambria Math"/>
+          </w:rPr>
+          <m:t>α</m:t>
+        </m:r>
+        <m:r>
+          <w:rPr>
+            <w:rFonts w:ascii="Cambria Math" w:hAnsi="Cambria Math"/>
+          </w:rPr>
+          <m:t>=0.05</m:t>
+        </m:r>
+      </m:oMath>
+    </w:p>
+    <w:p>
+      <w:pPr>
+        <w:pStyle w:val="ListParagraph"/>
+        <w:numPr>
+          <w:ilvl w:val="0"/>
+          <w:numId w:val="3"/>
+        </w:numPr>
+        <w:jc w:val="both"/>
+        <w:rPr>
+          <w:bCs/>
+        </w:rPr>
+      </w:pPr>
+      <m:oMath>
+        <m:sSub>
+          <m:sSubPr>
+            <m:ctrlPr>
+              <w:rPr>
+                <w:rFonts w:ascii="Cambria Math" w:hAnsi="Cambria Math"/>
+                <w:bCs/>
+                <w:i/>
+              </w:rPr>
+            </m:ctrlPr>
+          </m:sSubPr>
+          <m:e>
+            <m:r>
+              <w:rPr>
+                <w:rFonts w:ascii="Cambria Math" w:hAnsi="Cambria Math"/>
+              </w:rPr>
+              <m:t>H</m:t>
+            </m:r>
+          </m:e>
+          <m:sub>
+            <m:r>
+              <w:rPr>
+                <w:rFonts w:ascii="Cambria Math" w:hAnsi="Cambria Math"/>
+              </w:rPr>
+              <m:t>0</m:t>
+            </m:r>
+          </m:sub>
+        </m:sSub>
+        <m:r>
+          <w:rPr>
+            <w:rFonts w:ascii="Cambria Math" w:hAnsi="Cambria Math"/>
+          </w:rPr>
+          <m:t xml:space="preserve">: </m:t>
+        </m:r>
+      </m:oMath>
+      <w:r>
+        <w:rPr>
+          <w:bCs/>
+        </w:rPr>
+        <w:t xml:space="preserve">The mean </w:t>
+      </w:r>
+      <w:r>
+        <w:rPr>
+          <w:bCs/>
+        </w:rPr>
+        <w:t xml:space="preserve">SWE </w:t>
+      </w:r>
+      <w:r>
+        <w:rPr>
+          <w:bCs/>
+        </w:rPr>
+        <w:t xml:space="preserve">for El Nino/La Nina years is </w:t>
+      </w:r>
+      <w:r>
+        <w:rPr>
+          <w:bCs/>
+        </w:rPr>
+        <w:t>not different from</w:t>
+      </w:r>
+      <w:r>
+        <w:rPr>
+          <w:bCs/>
+        </w:rPr>
+        <w:t xml:space="preserve"> that which can occur by random chance. </w:t>
+      </w:r>
+    </w:p>
+    <w:p>
+      <w:pPr>
+        <w:ind w:left="720"/>
+        <w:jc w:val="both"/>
+        <w:rPr>
+          <w:bCs/>
+        </w:rPr>
+      </w:pPr>
+      <m:oMath>
+        <m:sSub>
+          <m:sSubPr>
+            <m:ctrlPr>
+              <w:rPr>
+                <w:rFonts w:ascii="Cambria Math" w:hAnsi="Cambria Math"/>
+                <w:bCs/>
+                <w:i/>
+              </w:rPr>
+            </m:ctrlPr>
+          </m:sSubPr>
+          <m:e>
+            <m:r>
+              <w:rPr>
+                <w:rFonts w:ascii="Cambria Math" w:hAnsi="Cambria Math"/>
+              </w:rPr>
+              <m:t>H</m:t>
+            </m:r>
+          </m:e>
+          <m:sub>
+            <m:r>
+              <w:rPr>
+                <w:rFonts w:ascii="Cambria Math" w:hAnsi="Cambria Math"/>
+              </w:rPr>
+              <m:t>1</m:t>
+            </m:r>
+          </m:sub>
+        </m:sSub>
+        <m:r>
+          <w:rPr>
+            <w:rFonts w:ascii="Cambria Math" w:hAnsi="Cambria Math"/>
+          </w:rPr>
+          <m:t>:</m:t>
+        </m:r>
+        <m:r>
+          <w:rPr>
+            <w:rFonts w:ascii="Cambria Math" w:hAnsi="Cambria Math"/>
+          </w:rPr>
+          <m:t xml:space="preserve"> </m:t>
+        </m:r>
+      </m:oMath>
+      <w:r>
+        <w:rPr>
+          <w:bCs/>
+        </w:rPr>
+        <w:t xml:space="preserve">The </w:t>
+      </w:r>
+      <w:r>
+        <w:rPr>
+          <w:bCs/>
+        </w:rPr>
+        <w:t xml:space="preserve">mean </w:t>
+      </w:r>
+      <w:r>
+        <w:rPr>
+          <w:bCs/>
+        </w:rPr>
+        <w:t xml:space="preserve">SWE </w:t>
+      </w:r>
+      <w:r>
+        <w:rPr>
+          <w:bCs/>
+        </w:rPr>
+        <w:t xml:space="preserve">for El Nino/La Nina years is different from </w:t>
+      </w:r>
+      <w:r>
+        <w:rPr>
+          <w:bCs/>
+        </w:rPr>
+        <w:t>that which can occur by random chance</w:t>
+      </w:r>
+      <w:r>
+        <w:rPr>
+          <w:bCs/>
+        </w:rPr>
+        <w:t>.</w:t>
+      </w:r>
+    </w:p>
+    <w:p>
+      <w:pPr>
+        <w:pStyle w:val="ListParagraph"/>
+        <w:numPr>
+          <w:ilvl w:val="0"/>
+          <w:numId w:val="3"/>
+        </w:numPr>
+        <w:jc w:val="both"/>
+      </w:pPr>
+      <w:r>
+        <w:t xml:space="preserve">We will use the z-statistic since </w:t>
+      </w:r>
+      <w:r>
+        <w:t xml:space="preserve">we bootstrapped 1000 times. </w:t>
+      </w:r>
+    </w:p>
+    <w:p>
+      <w:pPr>
+        <w:pStyle w:val="ListParagraph"/>
+        <w:numPr>
+          <w:ilvl w:val="0"/>
+          <w:numId w:val="3"/>
+        </w:numPr>
+        <w:jc w:val="both"/>
+      </w:pPr>
+      <w:r>
+        <w:t xml:space="preserve">Since there are other factors that may impact the SWE other than ENSO, we will use a two-sided z-test. At 95% confidence level, </w:t>
+      </w:r>
+      <m:oMath>
+        <m:sSub>
+          <m:sSubPr>
+            <m:ctrlPr>
+              <w:rPr>
+                <w:rFonts w:ascii="Cambria Math" w:hAnsi="Cambria Math"/>
+                <w:bCs/>
+                <w:i/>
+              </w:rPr>
+            </m:ctrlPr>
+          </m:sSubPr>
+          <m:e>
+            <m:r>
+              <w:rPr>
+                <w:rFonts w:ascii="Cambria Math" w:hAnsi="Cambria Math"/>
+              </w:rPr>
+              <m:t>z</m:t>
+            </m:r>
+          </m:e>
+          <m:sub>
+            <m:r>
+              <w:rPr>
+                <w:rFonts w:ascii="Cambria Math" w:hAnsi="Cambria Math"/>
+              </w:rPr>
+              <m:t>c</m:t>
+            </m:r>
+          </m:sub>
+        </m:sSub>
+        <m:r>
+          <w:rPr>
+            <w:rFonts w:ascii="Cambria Math" w:hAnsi="Cambria Math"/>
+          </w:rPr>
+          <m:t>=</m:t>
+        </m:r>
+        <m:sSub>
+          <m:sSubPr>
+            <m:ctrlPr>
+              <w:rPr>
+                <w:rFonts w:ascii="Cambria Math" w:hAnsi="Cambria Math"/>
+                <w:bCs/>
+                <w:i/>
+              </w:rPr>
+            </m:ctrlPr>
+          </m:sSubPr>
+          <m:e>
+            <m:r>
+              <w:rPr>
+                <w:rFonts w:ascii="Cambria Math" w:hAnsi="Cambria Math"/>
+              </w:rPr>
+              <m:t>z</m:t>
+            </m:r>
+          </m:e>
+          <m:sub>
+            <m:r>
+              <w:rPr>
+                <w:rFonts w:ascii="Cambria Math" w:hAnsi="Cambria Math"/>
+              </w:rPr>
+              <m:t>α/2</m:t>
+            </m:r>
+          </m:sub>
+        </m:sSub>
+        <m:r>
+          <w:rPr>
+            <w:rFonts w:ascii="Cambria Math" w:hAnsi="Cambria Math"/>
+          </w:rPr>
+          <m:t>=</m:t>
+        </m:r>
+        <m:sSub>
+          <m:sSubPr>
+            <m:ctrlPr>
+              <w:rPr>
+                <w:rFonts w:ascii="Cambria Math" w:hAnsi="Cambria Math"/>
+                <w:bCs/>
+                <w:i/>
+              </w:rPr>
+            </m:ctrlPr>
+          </m:sSubPr>
+          <m:e>
+            <m:r>
+              <w:rPr>
+                <w:rFonts w:ascii="Cambria Math" w:hAnsi="Cambria Math"/>
+              </w:rPr>
+              <m:t>z</m:t>
+            </m:r>
+          </m:e>
+          <m:sub>
+            <m:r>
+              <w:rPr>
+                <w:rFonts w:ascii="Cambria Math" w:hAnsi="Cambria Math"/>
+              </w:rPr>
+              <m:t>0.025</m:t>
+            </m:r>
+          </m:sub>
+        </m:sSub>
+        <m:r>
+          <w:rPr>
+            <w:rFonts w:ascii="Cambria Math" w:hAnsi="Cambria Math"/>
+          </w:rPr>
+          <m:t>=1.96</m:t>
+        </m:r>
+      </m:oMath>
+      <w:r>
+        <w:rPr>
+          <w:bCs/>
+        </w:rPr>
+        <w:t xml:space="preserve">. In order to reject the null hypothesis, </w:t>
+      </w:r>
+      <w:r>
+        <w:rPr>
+          <w:bCs/>
+        </w:rPr>
+        <w:t xml:space="preserve">the z-statistic calculated from the bootstrap must be greater than the critical value. </w:t>
+      </w:r>
+    </w:p>
+    <w:p>
+      <w:pPr>
+        <w:pStyle w:val="ListParagraph"/>
+        <w:numPr>
+          <w:ilvl w:val="0"/>
+          <w:numId w:val="3"/>
+        </w:numPr>
+        <w:jc w:val="both"/>
+      </w:pPr>
+      <w:r>
+        <w:t>For El Nino years</w:t>
+      </w:r>
+      <w:r>
+        <w:t xml:space="preserve"> (bootstrap using N = 16)</w:t>
+      </w:r>
+      <w:r>
+        <w:t xml:space="preserve">, </w:t>
+      </w:r>
+      <m:oMath>
+        <m:r>
+          <w:rPr>
+            <w:rFonts w:ascii="Cambria Math" w:hAnsi="Cambria Math"/>
+          </w:rPr>
+          <m:t>z=1.02</m:t>
+        </m:r>
+      </m:oMath>
+      <w:r>
+        <w:rPr>
+          <w:bCs/>
+        </w:rPr>
+        <w:t xml:space="preserve"> which is not greater than the critical value of 1.96. Therefore, we cannot reject the null hypothesis and the mean SWE during El Nino years could be due to random chance. For La Nina years</w:t>
+      </w:r>
+      <w:r>
+        <w:rPr>
+          <w:bCs/>
+        </w:rPr>
+        <w:t xml:space="preserve"> (bootstrap using N = 15)</w:t>
+      </w:r>
+      <w:r>
+        <w:rPr>
+          <w:bCs/>
+        </w:rPr>
+        <w:t xml:space="preserve">, z = 1.32 which is also not greater than the critical value of 1.96. We also cannot reject the null hypothesis for La Nina and the mean SWE during La Nina years could be due to random chance. </w:t>
       </w:r>
     </w:p>
     <w:p>
@@ -1044,7 +1487,10 @@
         <w:t>of this distribution and provide basic statistics</w:t>
       </w:r>
       <w:r>
-        <w:t xml:space="preserve"> describing this distribution( </w:t>
+        <w:t xml:space="preserve"> describing this distribution</w:t>
+      </w:r>
+      <w:r>
+        <w:t xml:space="preserve"> </w:t>
       </w:r>
       <w:r>
         <w:t>(mean, standard deviation, minimum, an</w:t>
@@ -1052,6 +1498,98 @@
       <w:r>
         <w:t xml:space="preserve">d maximum).  </w:t>
       </w:r>
+    </w:p>
+    <w:p>
+      <w:pPr>
+        <w:jc w:val="both"/>
+      </w:pPr>
+    </w:p>
+    <w:p>
+      <w:pPr>
+        <w:jc w:val="both"/>
+      </w:pPr>
+      <w:r>
+        <w:rPr>
+          <w:noProof/>
+        </w:rPr>
+        <w:lastRenderedPageBreak/>
+        <w:drawing>
+          <wp:inline distT="0" distB="0" distL="0" distR="0" wp14:anchorId="5A182557" wp14:editId="7A01229B">
+            <wp:extent cx="5486400" cy="3657600"/>
+            <wp:effectExtent l="0" t="0" r="0" b="0"/>
+            <wp:docPr id="1" name="Picture 1" descr="Chart, histogram&#10;&#10;Description automatically generated"/>
+            <wp:cNvGraphicFramePr>
+              <a:graphicFrameLocks xmlns:a="http://schemas.openxmlformats.org/drawingml/2006/main" noChangeAspect="1"/>
+            </wp:cNvGraphicFramePr>
+            <a:graphic xmlns:a="http://schemas.openxmlformats.org/drawingml/2006/main">
+              <a:graphicData uri="http://schemas.openxmlformats.org/drawingml/2006/picture">
+                <pic:pic xmlns:pic="http://schemas.openxmlformats.org/drawingml/2006/picture">
+                  <pic:nvPicPr>
+                    <pic:cNvPr id="1" name="Picture 1" descr="Chart, histogram&#10;&#10;Description automatically generated"/>
+                    <pic:cNvPicPr/>
+                  </pic:nvPicPr>
+                  <pic:blipFill>
+                    <a:blip r:embed="rId7"/>
+                    <a:stretch>
+                      <a:fillRect/>
+                    </a:stretch>
+                  </pic:blipFill>
+                  <pic:spPr>
+                    <a:xfrm>
+                      <a:off x="0" y="0"/>
+                      <a:ext cx="5486400" cy="3657600"/>
+                    </a:xfrm>
+                    <a:prstGeom prst="rect">
+                      <a:avLst/>
+                    </a:prstGeom>
+                  </pic:spPr>
+                </pic:pic>
+              </a:graphicData>
+            </a:graphic>
+          </wp:inline>
+        </w:drawing>
+      </w:r>
+    </w:p>
+    <w:p>
+      <w:pPr>
+        <w:jc w:val="both"/>
+      </w:pPr>
+      <w:r>
+        <w:tab/>
+        <w:t>Mean: 16.38</w:t>
+      </w:r>
+    </w:p>
+    <w:p>
+      <w:pPr>
+        <w:jc w:val="both"/>
+      </w:pPr>
+      <w:r>
+        <w:tab/>
+        <w:t>Std: 1.06</w:t>
+      </w:r>
+    </w:p>
+    <w:p>
+      <w:pPr>
+        <w:jc w:val="both"/>
+      </w:pPr>
+      <w:r>
+        <w:tab/>
+        <w:t>Min: 13.39</w:t>
+      </w:r>
+    </w:p>
+    <w:p>
+      <w:pPr>
+        <w:jc w:val="both"/>
+      </w:pPr>
+      <w:r>
+        <w:tab/>
+        <w:t>Max: 20.51</w:t>
+      </w:r>
+    </w:p>
+    <w:p>
+      <w:pPr>
+        <w:jc w:val="both"/>
+      </w:pPr>
     </w:p>
     <w:p>
       <w:pPr>
@@ -1127,14 +1665,840 @@
     </w:p>
     <w:p>
       <w:pPr>
-        <w:jc w:val="both"/>
-      </w:pPr>
-    </w:p>
-    <w:p>
-      <w:pPr>
-        <w:jc w:val="both"/>
-      </w:pPr>
-      <w:r>
+        <w:pStyle w:val="ListParagraph"/>
+        <w:jc w:val="both"/>
+      </w:pPr>
+    </w:p>
+    <w:p>
+      <w:pPr>
+        <w:pStyle w:val="ListParagraph"/>
+        <w:jc w:val="both"/>
+      </w:pPr>
+      <m:oMathPara>
+        <m:oMath>
+          <m:r>
+            <w:rPr>
+              <w:rFonts w:ascii="Cambria Math" w:hAnsi="Cambria Math"/>
+            </w:rPr>
+            <m:t>z=</m:t>
+          </m:r>
+          <m:f>
+            <m:fPr>
+              <m:ctrlPr>
+                <w:rPr>
+                  <w:rFonts w:ascii="Cambria Math" w:hAnsi="Cambria Math"/>
+                  <w:i/>
+                </w:rPr>
+              </m:ctrlPr>
+            </m:fPr>
+            <m:num>
+              <m:acc>
+                <m:accPr>
+                  <m:chr m:val="̅"/>
+                  <m:ctrlPr>
+                    <w:rPr>
+                      <w:rFonts w:ascii="Cambria Math" w:hAnsi="Cambria Math"/>
+                      <w:i/>
+                    </w:rPr>
+                  </m:ctrlPr>
+                </m:accPr>
+                <m:e>
+                  <m:r>
+                    <w:rPr>
+                      <w:rFonts w:ascii="Cambria Math" w:hAnsi="Cambria Math"/>
+                    </w:rPr>
+                    <m:t>x</m:t>
+                  </m:r>
+                </m:e>
+              </m:acc>
+              <m:r>
+                <w:rPr>
+                  <w:rFonts w:ascii="Cambria Math" w:hAnsi="Cambria Math"/>
+                </w:rPr>
+                <m:t>-μ</m:t>
+              </m:r>
+            </m:num>
+            <m:den>
+              <m:f>
+                <m:fPr>
+                  <m:ctrlPr>
+                    <w:rPr>
+                      <w:rFonts w:ascii="Cambria Math" w:hAnsi="Cambria Math"/>
+                      <w:i/>
+                    </w:rPr>
+                  </m:ctrlPr>
+                </m:fPr>
+                <m:num>
+                  <m:r>
+                    <w:rPr>
+                      <w:rFonts w:ascii="Cambria Math" w:hAnsi="Cambria Math"/>
+                    </w:rPr>
+                    <m:t>σ</m:t>
+                  </m:r>
+                </m:num>
+                <m:den>
+                  <m:rad>
+                    <m:radPr>
+                      <m:degHide m:val="1"/>
+                      <m:ctrlPr>
+                        <w:rPr>
+                          <w:rFonts w:ascii="Cambria Math" w:hAnsi="Cambria Math"/>
+                          <w:i/>
+                        </w:rPr>
+                      </m:ctrlPr>
+                    </m:radPr>
+                    <m:deg/>
+                    <m:e>
+                      <m:r>
+                        <w:rPr>
+                          <w:rFonts w:ascii="Cambria Math" w:hAnsi="Cambria Math"/>
+                        </w:rPr>
+                        <m:t>N</m:t>
+                      </m:r>
+                    </m:e>
+                  </m:rad>
+                </m:den>
+              </m:f>
+            </m:den>
+          </m:f>
+          <m:r>
+            <w:rPr>
+              <w:rFonts w:ascii="Cambria Math" w:hAnsi="Cambria Math"/>
+            </w:rPr>
+            <m:t>=</m:t>
+          </m:r>
+          <m:f>
+            <m:fPr>
+              <m:ctrlPr>
+                <w:rPr>
+                  <w:rFonts w:ascii="Cambria Math" w:hAnsi="Cambria Math"/>
+                  <w:i/>
+                </w:rPr>
+              </m:ctrlPr>
+            </m:fPr>
+            <m:num>
+              <m:r>
+                <w:rPr>
+                  <w:rFonts w:ascii="Cambria Math" w:hAnsi="Cambria Math"/>
+                </w:rPr>
+                <m:t>15.29-16.38</m:t>
+              </m:r>
+            </m:num>
+            <m:den>
+              <m:f>
+                <m:fPr>
+                  <m:ctrlPr>
+                    <w:rPr>
+                      <w:rFonts w:ascii="Cambria Math" w:hAnsi="Cambria Math"/>
+                      <w:i/>
+                    </w:rPr>
+                  </m:ctrlPr>
+                </m:fPr>
+                <m:num>
+                  <m:r>
+                    <w:rPr>
+                      <w:rFonts w:ascii="Cambria Math" w:hAnsi="Cambria Math"/>
+                    </w:rPr>
+                    <m:t>1.06</m:t>
+                  </m:r>
+                </m:num>
+                <m:den>
+                  <m:r>
+                    <w:rPr>
+                      <w:rFonts w:ascii="Cambria Math" w:hAnsi="Cambria Math"/>
+                    </w:rPr>
+                    <m:t>1</m:t>
+                  </m:r>
+                </m:den>
+              </m:f>
+            </m:den>
+          </m:f>
+          <m:r>
+            <w:rPr>
+              <w:rFonts w:ascii="Cambria Math" w:hAnsi="Cambria Math"/>
+            </w:rPr>
+            <m:t>=-1.02</m:t>
+          </m:r>
+          <m:r>
+            <w:rPr>
+              <w:rFonts w:ascii="Cambria Math" w:hAnsi="Cambria Math"/>
+            </w:rPr>
+            <m:t xml:space="preserve"> → </m:t>
+          </m:r>
+          <m:func>
+            <m:funcPr>
+              <m:ctrlPr>
+                <w:rPr>
+                  <w:rFonts w:ascii="Cambria Math" w:hAnsi="Cambria Math"/>
+                  <w:i/>
+                </w:rPr>
+              </m:ctrlPr>
+            </m:funcPr>
+            <m:fName>
+              <m:r>
+                <m:rPr>
+                  <m:sty m:val="p"/>
+                </m:rPr>
+                <w:rPr>
+                  <w:rFonts w:ascii="Cambria Math" w:hAnsi="Cambria Math"/>
+                </w:rPr>
+                <m:t>Pr</m:t>
+              </m:r>
+            </m:fName>
+            <m:e>
+              <m:d>
+                <m:dPr>
+                  <m:ctrlPr>
+                    <w:rPr>
+                      <w:rFonts w:ascii="Cambria Math" w:hAnsi="Cambria Math"/>
+                      <w:i/>
+                    </w:rPr>
+                  </m:ctrlPr>
+                </m:dPr>
+                <m:e>
+                  <m:r>
+                    <w:rPr>
+                      <w:rFonts w:ascii="Cambria Math" w:hAnsi="Cambria Math"/>
+                    </w:rPr>
+                    <m:t>z&lt;1.02</m:t>
+                  </m:r>
+                </m:e>
+              </m:d>
+            </m:e>
+          </m:func>
+          <m:r>
+            <w:rPr>
+              <w:rFonts w:ascii="Cambria Math" w:hAnsi="Cambria Math"/>
+            </w:rPr>
+            <m:t>=0.8461</m:t>
+          </m:r>
+        </m:oMath>
+      </m:oMathPara>
+    </w:p>
+    <w:p>
+      <w:pPr>
+        <w:pStyle w:val="ListParagraph"/>
+        <w:jc w:val="both"/>
+      </w:pPr>
+      <m:oMath>
+        <m:r>
+          <w:rPr>
+            <w:rFonts w:ascii="Cambria Math" w:hAnsi="Cambria Math"/>
+          </w:rPr>
+          <m:t>1-</m:t>
+        </m:r>
+        <m:func>
+          <m:funcPr>
+            <m:ctrlPr>
+              <w:rPr>
+                <w:rFonts w:ascii="Cambria Math" w:hAnsi="Cambria Math"/>
+                <w:i/>
+              </w:rPr>
+            </m:ctrlPr>
+          </m:funcPr>
+          <m:fName>
+            <m:r>
+              <m:rPr>
+                <m:sty m:val="p"/>
+              </m:rPr>
+              <w:rPr>
+                <w:rFonts w:ascii="Cambria Math" w:hAnsi="Cambria Math"/>
+              </w:rPr>
+              <m:t>Pr</m:t>
+            </m:r>
+          </m:fName>
+          <m:e>
+            <m:d>
+              <m:dPr>
+                <m:ctrlPr>
+                  <w:rPr>
+                    <w:rFonts w:ascii="Cambria Math" w:hAnsi="Cambria Math"/>
+                    <w:i/>
+                  </w:rPr>
+                </m:ctrlPr>
+              </m:dPr>
+              <m:e>
+                <m:r>
+                  <w:rPr>
+                    <w:rFonts w:ascii="Cambria Math" w:hAnsi="Cambria Math"/>
+                  </w:rPr>
+                  <m:t>z&lt;1.02</m:t>
+                </m:r>
+              </m:e>
+            </m:d>
+          </m:e>
+        </m:func>
+        <m:r>
+          <w:rPr>
+            <w:rFonts w:ascii="Cambria Math" w:hAnsi="Cambria Math"/>
+          </w:rPr>
+          <m:t>=1-0.8461=0.1539→</m:t>
+        </m:r>
+      </m:oMath>
+      <w:r>
+        <w:t xml:space="preserve"> 2-tailed: </w:t>
+      </w:r>
+      <m:oMath>
+        <m:sSup>
+          <m:sSupPr>
+            <m:ctrlPr>
+              <w:rPr>
+                <w:rFonts w:ascii="Cambria Math" w:hAnsi="Cambria Math"/>
+                <w:i/>
+              </w:rPr>
+            </m:ctrlPr>
+          </m:sSupPr>
+          <m:e>
+            <m:r>
+              <w:rPr>
+                <w:rFonts w:ascii="Cambria Math" w:hAnsi="Cambria Math"/>
+              </w:rPr>
+              <m:t>0.1539</m:t>
+            </m:r>
+          </m:e>
+          <m:sup>
+            <m:r>
+              <w:rPr>
+                <w:rFonts w:ascii="Cambria Math" w:hAnsi="Cambria Math"/>
+              </w:rPr>
+              <m:t>*</m:t>
+            </m:r>
+          </m:sup>
+        </m:sSup>
+        <m:r>
+          <w:rPr>
+            <w:rFonts w:ascii="Cambria Math" w:hAnsi="Cambria Math"/>
+          </w:rPr>
+          <m:t>2=0.3078</m:t>
+        </m:r>
+      </m:oMath>
+    </w:p>
+    <w:p>
+      <w:pPr>
+        <w:pStyle w:val="ListParagraph"/>
+        <w:jc w:val="both"/>
+      </w:pPr>
+      <w:r>
+        <w:t>The probability of getting a mean of 15.29 (El Nino) by chance is 30.79%</w:t>
+      </w:r>
+      <w:r>
+        <w:t xml:space="preserve">. </w:t>
+      </w:r>
+    </w:p>
+    <w:p>
+      <w:pPr>
+        <w:jc w:val="both"/>
+      </w:pPr>
+    </w:p>
+    <w:p>
+      <w:pPr>
+        <w:pStyle w:val="ListParagraph"/>
+        <w:jc w:val="both"/>
+      </w:pPr>
+      <m:oMathPara>
+        <m:oMath>
+          <m:r>
+            <w:rPr>
+              <w:rFonts w:ascii="Cambria Math" w:hAnsi="Cambria Math"/>
+            </w:rPr>
+            <m:t>z=</m:t>
+          </m:r>
+          <m:f>
+            <m:fPr>
+              <m:ctrlPr>
+                <w:rPr>
+                  <w:rFonts w:ascii="Cambria Math" w:hAnsi="Cambria Math"/>
+                  <w:i/>
+                </w:rPr>
+              </m:ctrlPr>
+            </m:fPr>
+            <m:num>
+              <m:acc>
+                <m:accPr>
+                  <m:chr m:val="̅"/>
+                  <m:ctrlPr>
+                    <w:rPr>
+                      <w:rFonts w:ascii="Cambria Math" w:hAnsi="Cambria Math"/>
+                      <w:i/>
+                    </w:rPr>
+                  </m:ctrlPr>
+                </m:accPr>
+                <m:e>
+                  <m:r>
+                    <w:rPr>
+                      <w:rFonts w:ascii="Cambria Math" w:hAnsi="Cambria Math"/>
+                    </w:rPr>
+                    <m:t>x</m:t>
+                  </m:r>
+                </m:e>
+              </m:acc>
+              <m:r>
+                <w:rPr>
+                  <w:rFonts w:ascii="Cambria Math" w:hAnsi="Cambria Math"/>
+                </w:rPr>
+                <m:t>-μ</m:t>
+              </m:r>
+            </m:num>
+            <m:den>
+              <m:f>
+                <m:fPr>
+                  <m:ctrlPr>
+                    <w:rPr>
+                      <w:rFonts w:ascii="Cambria Math" w:hAnsi="Cambria Math"/>
+                      <w:i/>
+                    </w:rPr>
+                  </m:ctrlPr>
+                </m:fPr>
+                <m:num>
+                  <m:r>
+                    <w:rPr>
+                      <w:rFonts w:ascii="Cambria Math" w:hAnsi="Cambria Math"/>
+                    </w:rPr>
+                    <m:t>σ</m:t>
+                  </m:r>
+                </m:num>
+                <m:den>
+                  <m:rad>
+                    <m:radPr>
+                      <m:degHide m:val="1"/>
+                      <m:ctrlPr>
+                        <w:rPr>
+                          <w:rFonts w:ascii="Cambria Math" w:hAnsi="Cambria Math"/>
+                          <w:i/>
+                        </w:rPr>
+                      </m:ctrlPr>
+                    </m:radPr>
+                    <m:deg/>
+                    <m:e>
+                      <m:r>
+                        <w:rPr>
+                          <w:rFonts w:ascii="Cambria Math" w:hAnsi="Cambria Math"/>
+                        </w:rPr>
+                        <m:t>N</m:t>
+                      </m:r>
+                    </m:e>
+                  </m:rad>
+                </m:den>
+              </m:f>
+            </m:den>
+          </m:f>
+          <m:r>
+            <w:rPr>
+              <w:rFonts w:ascii="Cambria Math" w:hAnsi="Cambria Math"/>
+            </w:rPr>
+            <m:t>=</m:t>
+          </m:r>
+          <m:f>
+            <m:fPr>
+              <m:ctrlPr>
+                <w:rPr>
+                  <w:rFonts w:ascii="Cambria Math" w:hAnsi="Cambria Math"/>
+                  <w:i/>
+                </w:rPr>
+              </m:ctrlPr>
+            </m:fPr>
+            <m:num>
+              <m:r>
+                <w:rPr>
+                  <w:rFonts w:ascii="Cambria Math" w:hAnsi="Cambria Math"/>
+                </w:rPr>
+                <m:t>1</m:t>
+              </m:r>
+              <m:r>
+                <w:rPr>
+                  <w:rFonts w:ascii="Cambria Math" w:hAnsi="Cambria Math"/>
+                </w:rPr>
+                <m:t>7</m:t>
+              </m:r>
+              <m:r>
+                <w:rPr>
+                  <w:rFonts w:ascii="Cambria Math" w:hAnsi="Cambria Math"/>
+                </w:rPr>
+                <m:t>.</m:t>
+              </m:r>
+              <m:r>
+                <w:rPr>
+                  <w:rFonts w:ascii="Cambria Math" w:hAnsi="Cambria Math"/>
+                </w:rPr>
+                <m:t>78</m:t>
+              </m:r>
+              <m:r>
+                <w:rPr>
+                  <w:rFonts w:ascii="Cambria Math" w:hAnsi="Cambria Math"/>
+                </w:rPr>
+                <m:t>-16.38</m:t>
+              </m:r>
+            </m:num>
+            <m:den>
+              <m:f>
+                <m:fPr>
+                  <m:ctrlPr>
+                    <w:rPr>
+                      <w:rFonts w:ascii="Cambria Math" w:hAnsi="Cambria Math"/>
+                      <w:i/>
+                    </w:rPr>
+                  </m:ctrlPr>
+                </m:fPr>
+                <m:num>
+                  <m:r>
+                    <w:rPr>
+                      <w:rFonts w:ascii="Cambria Math" w:hAnsi="Cambria Math"/>
+                    </w:rPr>
+                    <m:t>1.06</m:t>
+                  </m:r>
+                </m:num>
+                <m:den>
+                  <m:r>
+                    <w:rPr>
+                      <w:rFonts w:ascii="Cambria Math" w:hAnsi="Cambria Math"/>
+                    </w:rPr>
+                    <m:t>1</m:t>
+                  </m:r>
+                </m:den>
+              </m:f>
+            </m:den>
+          </m:f>
+          <m:r>
+            <w:rPr>
+              <w:rFonts w:ascii="Cambria Math" w:hAnsi="Cambria Math"/>
+            </w:rPr>
+            <m:t>=1.</m:t>
+          </m:r>
+          <m:r>
+            <w:rPr>
+              <w:rFonts w:ascii="Cambria Math" w:hAnsi="Cambria Math"/>
+            </w:rPr>
+            <m:t>32</m:t>
+          </m:r>
+          <m:r>
+            <w:rPr>
+              <w:rFonts w:ascii="Cambria Math" w:hAnsi="Cambria Math"/>
+            </w:rPr>
+            <m:t xml:space="preserve"> → </m:t>
+          </m:r>
+          <m:func>
+            <m:funcPr>
+              <m:ctrlPr>
+                <w:rPr>
+                  <w:rFonts w:ascii="Cambria Math" w:hAnsi="Cambria Math"/>
+                  <w:i/>
+                </w:rPr>
+              </m:ctrlPr>
+            </m:funcPr>
+            <m:fName>
+              <m:r>
+                <m:rPr>
+                  <m:sty m:val="p"/>
+                </m:rPr>
+                <w:rPr>
+                  <w:rFonts w:ascii="Cambria Math" w:hAnsi="Cambria Math"/>
+                </w:rPr>
+                <m:t>Pr</m:t>
+              </m:r>
+            </m:fName>
+            <m:e>
+              <m:d>
+                <m:dPr>
+                  <m:ctrlPr>
+                    <w:rPr>
+                      <w:rFonts w:ascii="Cambria Math" w:hAnsi="Cambria Math"/>
+                      <w:i/>
+                    </w:rPr>
+                  </m:ctrlPr>
+                </m:dPr>
+                <m:e>
+                  <m:r>
+                    <w:rPr>
+                      <w:rFonts w:ascii="Cambria Math" w:hAnsi="Cambria Math"/>
+                    </w:rPr>
+                    <m:t>z&lt;1.</m:t>
+                  </m:r>
+                  <m:r>
+                    <w:rPr>
+                      <w:rFonts w:ascii="Cambria Math" w:hAnsi="Cambria Math"/>
+                    </w:rPr>
+                    <m:t>3</m:t>
+                  </m:r>
+                  <m:r>
+                    <w:rPr>
+                      <w:rFonts w:ascii="Cambria Math" w:hAnsi="Cambria Math"/>
+                    </w:rPr>
+                    <m:t>2</m:t>
+                  </m:r>
+                </m:e>
+              </m:d>
+            </m:e>
+          </m:func>
+          <m:r>
+            <w:rPr>
+              <w:rFonts w:ascii="Cambria Math" w:hAnsi="Cambria Math"/>
+            </w:rPr>
+            <m:t>=0.</m:t>
+          </m:r>
+          <m:r>
+            <w:rPr>
+              <w:rFonts w:ascii="Cambria Math" w:hAnsi="Cambria Math"/>
+            </w:rPr>
+            <m:t>90</m:t>
+          </m:r>
+          <m:r>
+            <w:rPr>
+              <w:rFonts w:ascii="Cambria Math" w:hAnsi="Cambria Math"/>
+            </w:rPr>
+            <m:t>6</m:t>
+          </m:r>
+          <m:r>
+            <w:rPr>
+              <w:rFonts w:ascii="Cambria Math" w:hAnsi="Cambria Math"/>
+            </w:rPr>
+            <m:t>6</m:t>
+          </m:r>
+        </m:oMath>
+      </m:oMathPara>
+    </w:p>
+    <w:p>
+      <w:pPr>
+        <w:pStyle w:val="ListParagraph"/>
+        <w:jc w:val="both"/>
+      </w:pPr>
+      <m:oMath>
+        <m:r>
+          <w:rPr>
+            <w:rFonts w:ascii="Cambria Math" w:hAnsi="Cambria Math"/>
+          </w:rPr>
+          <m:t>1-</m:t>
+        </m:r>
+        <m:func>
+          <m:funcPr>
+            <m:ctrlPr>
+              <w:rPr>
+                <w:rFonts w:ascii="Cambria Math" w:hAnsi="Cambria Math"/>
+                <w:i/>
+              </w:rPr>
+            </m:ctrlPr>
+          </m:funcPr>
+          <m:fName>
+            <m:r>
+              <m:rPr>
+                <m:sty m:val="p"/>
+              </m:rPr>
+              <w:rPr>
+                <w:rFonts w:ascii="Cambria Math" w:hAnsi="Cambria Math"/>
+              </w:rPr>
+              <m:t>Pr</m:t>
+            </m:r>
+          </m:fName>
+          <m:e>
+            <m:d>
+              <m:dPr>
+                <m:ctrlPr>
+                  <w:rPr>
+                    <w:rFonts w:ascii="Cambria Math" w:hAnsi="Cambria Math"/>
+                    <w:i/>
+                  </w:rPr>
+                </m:ctrlPr>
+              </m:dPr>
+              <m:e>
+                <m:r>
+                  <w:rPr>
+                    <w:rFonts w:ascii="Cambria Math" w:hAnsi="Cambria Math"/>
+                  </w:rPr>
+                  <m:t>z&lt;1.</m:t>
+                </m:r>
+                <m:r>
+                  <w:rPr>
+                    <w:rFonts w:ascii="Cambria Math" w:hAnsi="Cambria Math"/>
+                  </w:rPr>
+                  <m:t>3</m:t>
+                </m:r>
+                <m:r>
+                  <w:rPr>
+                    <w:rFonts w:ascii="Cambria Math" w:hAnsi="Cambria Math"/>
+                  </w:rPr>
+                  <m:t>2</m:t>
+                </m:r>
+              </m:e>
+            </m:d>
+          </m:e>
+        </m:func>
+        <m:r>
+          <w:rPr>
+            <w:rFonts w:ascii="Cambria Math" w:hAnsi="Cambria Math"/>
+          </w:rPr>
+          <m:t>=1-0.</m:t>
+        </m:r>
+        <m:r>
+          <w:rPr>
+            <w:rFonts w:ascii="Cambria Math" w:hAnsi="Cambria Math"/>
+          </w:rPr>
+          <m:t>90</m:t>
+        </m:r>
+        <m:r>
+          <w:rPr>
+            <w:rFonts w:ascii="Cambria Math" w:hAnsi="Cambria Math"/>
+          </w:rPr>
+          <m:t>6</m:t>
+        </m:r>
+        <m:r>
+          <w:rPr>
+            <w:rFonts w:ascii="Cambria Math" w:hAnsi="Cambria Math"/>
+          </w:rPr>
+          <m:t>6</m:t>
+        </m:r>
+        <m:r>
+          <w:rPr>
+            <w:rFonts w:ascii="Cambria Math" w:hAnsi="Cambria Math"/>
+          </w:rPr>
+          <m:t>=0.</m:t>
+        </m:r>
+        <m:r>
+          <w:rPr>
+            <w:rFonts w:ascii="Cambria Math" w:hAnsi="Cambria Math"/>
+          </w:rPr>
+          <m:t>09</m:t>
+        </m:r>
+        <m:r>
+          <w:rPr>
+            <w:rFonts w:ascii="Cambria Math" w:hAnsi="Cambria Math"/>
+          </w:rPr>
+          <m:t>3</m:t>
+        </m:r>
+        <m:r>
+          <w:rPr>
+            <w:rFonts w:ascii="Cambria Math" w:hAnsi="Cambria Math"/>
+          </w:rPr>
+          <m:t>4</m:t>
+        </m:r>
+        <m:r>
+          <w:rPr>
+            <w:rFonts w:ascii="Cambria Math" w:hAnsi="Cambria Math"/>
+          </w:rPr>
+          <m:t>→</m:t>
+        </m:r>
+      </m:oMath>
+      <w:r>
+        <w:t xml:space="preserve"> 2-tailed: </w:t>
+      </w:r>
+      <m:oMath>
+        <m:sSup>
+          <m:sSupPr>
+            <m:ctrlPr>
+              <w:rPr>
+                <w:rFonts w:ascii="Cambria Math" w:hAnsi="Cambria Math"/>
+                <w:i/>
+              </w:rPr>
+            </m:ctrlPr>
+          </m:sSupPr>
+          <m:e>
+            <m:r>
+              <w:rPr>
+                <w:rFonts w:ascii="Cambria Math" w:hAnsi="Cambria Math"/>
+              </w:rPr>
+              <m:t>0.</m:t>
+            </m:r>
+            <m:r>
+              <w:rPr>
+                <w:rFonts w:ascii="Cambria Math" w:hAnsi="Cambria Math"/>
+              </w:rPr>
+              <m:t>0</m:t>
+            </m:r>
+            <m:r>
+              <w:rPr>
+                <w:rFonts w:ascii="Cambria Math" w:hAnsi="Cambria Math"/>
+              </w:rPr>
+              <m:t>9</m:t>
+            </m:r>
+            <m:r>
+              <w:rPr>
+                <w:rFonts w:ascii="Cambria Math" w:hAnsi="Cambria Math"/>
+              </w:rPr>
+              <m:t>34</m:t>
+            </m:r>
+          </m:e>
+          <m:sup>
+            <m:r>
+              <w:rPr>
+                <w:rFonts w:ascii="Cambria Math" w:hAnsi="Cambria Math"/>
+              </w:rPr>
+              <m:t>*</m:t>
+            </m:r>
+          </m:sup>
+        </m:sSup>
+        <m:r>
+          <w:rPr>
+            <w:rFonts w:ascii="Cambria Math" w:hAnsi="Cambria Math"/>
+          </w:rPr>
+          <m:t>2=0.</m:t>
+        </m:r>
+        <m:r>
+          <w:rPr>
+            <w:rFonts w:ascii="Cambria Math" w:hAnsi="Cambria Math"/>
+          </w:rPr>
+          <m:t>186</m:t>
+        </m:r>
+        <m:r>
+          <w:rPr>
+            <w:rFonts w:ascii="Cambria Math" w:hAnsi="Cambria Math"/>
+          </w:rPr>
+          <m:t>8</m:t>
+        </m:r>
+      </m:oMath>
+    </w:p>
+    <w:p>
+      <w:pPr>
+        <w:pStyle w:val="ListParagraph"/>
+        <w:jc w:val="both"/>
+      </w:pPr>
+      <w:r>
+        <w:t>The probability of getting a mean of 1</w:t>
+      </w:r>
+      <w:r>
+        <w:t>7</w:t>
+      </w:r>
+      <w:r>
+        <w:t>.</w:t>
+      </w:r>
+      <w:r>
+        <w:t>78</w:t>
+      </w:r>
+      <w:r>
+        <w:t xml:space="preserve"> (</w:t>
+      </w:r>
+      <w:r>
+        <w:t xml:space="preserve">La </w:t>
+      </w:r>
+      <w:r>
+        <w:t>Nin</w:t>
+      </w:r>
+      <w:r>
+        <w:t>a</w:t>
+      </w:r>
+      <w:r>
+        <w:t xml:space="preserve">) by chance is </w:t>
+      </w:r>
+      <w:r>
+        <w:t>18.68</w:t>
+      </w:r>
+      <w:r>
+        <w:t xml:space="preserve">%. </w:t>
+      </w:r>
+    </w:p>
+    <w:p>
+      <w:pPr>
+        <w:jc w:val="both"/>
+      </w:pPr>
+    </w:p>
+    <w:p>
+      <w:pPr>
+        <w:jc w:val="both"/>
+      </w:pPr>
+    </w:p>
+    <w:p>
+      <w:pPr>
+        <w:jc w:val="both"/>
+      </w:pPr>
+      <w:r>
+        <w:lastRenderedPageBreak/>
         <w:t>3</w:t>
       </w:r>
       <w:r>
@@ -1149,6 +2513,54 @@
       <w:r>
         <w:t xml:space="preserve">  In other words – play and learn something about the robustness of your conclusions.  </w:t>
       </w:r>
+    </w:p>
+    <w:p>
+      <w:pPr>
+        <w:jc w:val="both"/>
+      </w:pPr>
+    </w:p>
+    <w:p>
+      <w:pPr>
+        <w:jc w:val="both"/>
+      </w:pPr>
+      <w:r>
+        <w:t xml:space="preserve">If we change the number of bootstraps from 1000 to </w:t>
+      </w:r>
+      <w:r>
+        <w:t xml:space="preserve">2500 </w:t>
+      </w:r>
+      <w:r>
+        <w:t xml:space="preserve">there is only a slight change in the probabilities of getting the El Nino and La Nina mean SWE values. The results are still consistent with failing to reject the null hypothesis. </w:t>
+      </w:r>
+      <w:r>
+        <w:t xml:space="preserve"> </w:t>
+      </w:r>
+    </w:p>
+    <w:p>
+      <w:pPr>
+        <w:jc w:val="both"/>
+      </w:pPr>
+    </w:p>
+    <w:p>
+      <w:pPr>
+        <w:jc w:val="both"/>
+      </w:pPr>
+      <w:r>
+        <w:t xml:space="preserve">If we change the confidence level from 95% to 90%, the critical value becomes z = 1.65. Since both values of z from the bootstrap for El Nino and La Nina are still below this value, the results do not </w:t>
+      </w:r>
+      <w:proofErr w:type="gramStart"/>
+      <w:r>
+        <w:t>change</w:t>
+      </w:r>
+      <w:proofErr w:type="gramEnd"/>
+      <w:r>
+        <w:t xml:space="preserve"> and we still cannot reject the null hypothesis. </w:t>
+      </w:r>
+    </w:p>
+    <w:p>
+      <w:pPr>
+        <w:jc w:val="both"/>
+      </w:pPr>
     </w:p>
     <w:p>
       <w:pPr>
@@ -1720,7 +3132,7 @@
           <w:rFonts w:ascii="Cambria" w:hAnsi="Cambria"/>
         </w:rPr>
       </w:pPr>
-      <w:hyperlink r:id="rId7" w:history="1">
+      <w:hyperlink r:id="rId8" w:history="1">
         <w:r>
           <w:rPr>
             <w:rStyle w:val="Hyperlink"/>
@@ -1926,6 +3338,102 @@
         <w:jc w:val="both"/>
       </w:pPr>
       <w:r>
+        <w:t xml:space="preserve">Population Mean: 287.11 </w:t>
+      </w:r>
+    </w:p>
+    <w:p>
+      <w:pPr>
+        <w:jc w:val="both"/>
+      </w:pPr>
+      <w:r>
+        <w:t>Population Std: 0.1</w:t>
+      </w:r>
+    </w:p>
+    <w:p>
+      <w:pPr>
+        <w:jc w:val="both"/>
+      </w:pPr>
+    </w:p>
+    <w:p>
+      <w:pPr>
+        <w:jc w:val="both"/>
+      </w:pPr>
+      <w:r>
+        <w:t xml:space="preserve">Standardized Mean: 0 </w:t>
+      </w:r>
+    </w:p>
+    <w:p>
+      <w:pPr>
+        <w:jc w:val="both"/>
+      </w:pPr>
+      <w:r>
+        <w:t>Standardized Std: 1</w:t>
+      </w:r>
+    </w:p>
+    <w:p>
+      <w:pPr>
+        <w:jc w:val="both"/>
+      </w:pPr>
+      <w:r>
+        <w:rPr>
+          <w:noProof/>
+        </w:rPr>
+        <w:lastRenderedPageBreak/>
+        <w:drawing>
+          <wp:inline distT="0" distB="0" distL="0" distR="0" wp14:anchorId="44D5C5D0" wp14:editId="5AC20EDE">
+            <wp:extent cx="4572000" cy="4572000"/>
+            <wp:effectExtent l="0" t="0" r="0" b="0"/>
+            <wp:docPr id="2" name="Picture 2" descr="Chart, histogram&#10;&#10;Description automatically generated"/>
+            <wp:cNvGraphicFramePr>
+              <a:graphicFrameLocks xmlns:a="http://schemas.openxmlformats.org/drawingml/2006/main" noChangeAspect="1"/>
+            </wp:cNvGraphicFramePr>
+            <a:graphic xmlns:a="http://schemas.openxmlformats.org/drawingml/2006/main">
+              <a:graphicData uri="http://schemas.openxmlformats.org/drawingml/2006/picture">
+                <pic:pic xmlns:pic="http://schemas.openxmlformats.org/drawingml/2006/picture">
+                  <pic:nvPicPr>
+                    <pic:cNvPr id="2" name="Picture 2" descr="Chart, histogram&#10;&#10;Description automatically generated"/>
+                    <pic:cNvPicPr/>
+                  </pic:nvPicPr>
+                  <pic:blipFill>
+                    <a:blip r:embed="rId9"/>
+                    <a:stretch>
+                      <a:fillRect/>
+                    </a:stretch>
+                  </pic:blipFill>
+                  <pic:spPr>
+                    <a:xfrm>
+                      <a:off x="0" y="0"/>
+                      <a:ext cx="4572000" cy="4572000"/>
+                    </a:xfrm>
+                    <a:prstGeom prst="rect">
+                      <a:avLst/>
+                    </a:prstGeom>
+                  </pic:spPr>
+                </pic:pic>
+              </a:graphicData>
+            </a:graphic>
+          </wp:inline>
+        </w:drawing>
+      </w:r>
+    </w:p>
+    <w:p>
+      <w:pPr>
+        <w:jc w:val="both"/>
+      </w:pPr>
+      <w:r>
+        <w:t xml:space="preserve">Yes, the distribution is Gaussian. </w:t>
+      </w:r>
+    </w:p>
+    <w:p>
+      <w:pPr>
+        <w:jc w:val="both"/>
+      </w:pPr>
+    </w:p>
+    <w:p>
+      <w:pPr>
+        <w:jc w:val="both"/>
+      </w:pPr>
+      <w:r>
         <w:t xml:space="preserve">2) </w:t>
       </w:r>
       <w:r>
@@ -2006,23 +3514,167 @@
       </w:r>
       <w:proofErr w:type="spellEnd"/>
       <w:r>
-        <w:t xml:space="preserve"> variables </w:t>
-      </w:r>
+        <w:t xml:space="preserve"> variables – When does global warming become statistically significant in the first ensemble member?  </w:t>
+      </w:r>
+    </w:p>
+    <w:p>
+      <w:pPr>
+        <w:jc w:val="both"/>
+      </w:pPr>
+    </w:p>
+    <w:p>
+      <w:pPr>
+        <w:pStyle w:val="ListParagraph"/>
+        <w:numPr>
+          <w:ilvl w:val="0"/>
+          <w:numId w:val="6"/>
+        </w:numPr>
+        <w:spacing w:line="360" w:lineRule="auto"/>
+        <w:jc w:val="both"/>
+      </w:pPr>
+      <w:r>
+        <w:t xml:space="preserve">confidence level: </w:t>
+      </w:r>
+      <w:r>
+        <w:t>95%</w:t>
+      </w:r>
+    </w:p>
+    <w:p>
+      <w:pPr>
+        <w:pStyle w:val="ListParagraph"/>
+        <w:numPr>
+          <w:ilvl w:val="0"/>
+          <w:numId w:val="6"/>
+        </w:numPr>
+        <w:jc w:val="both"/>
+      </w:pPr>
+      <m:oMath>
+        <m:sSub>
+          <m:sSubPr>
+            <m:ctrlPr>
+              <w:rPr>
+                <w:rFonts w:ascii="Cambria Math" w:hAnsi="Cambria Math"/>
+                <w:i/>
+              </w:rPr>
+            </m:ctrlPr>
+          </m:sSubPr>
+          <m:e>
+            <m:r>
+              <w:rPr>
+                <w:rFonts w:ascii="Cambria Math" w:hAnsi="Cambria Math"/>
+              </w:rPr>
+              <m:t>H</m:t>
+            </m:r>
+          </m:e>
+          <m:sub>
+            <m:r>
+              <w:rPr>
+                <w:rFonts w:ascii="Cambria Math" w:hAnsi="Cambria Math"/>
+              </w:rPr>
+              <m:t>0</m:t>
+            </m:r>
+          </m:sub>
+        </m:sSub>
+      </m:oMath>
+      <w:r>
+        <w:t xml:space="preserve">: </w:t>
+      </w:r>
+      <w:r>
+        <w:t xml:space="preserve">Mean temperature for member 1 is the same as the control run. </w:t>
+      </w:r>
+    </w:p>
+    <w:p>
+      <w:pPr>
+        <w:pStyle w:val="ListParagraph"/>
+        <w:jc w:val="both"/>
+      </w:pPr>
+      <m:oMath>
+        <m:sSub>
+          <m:sSubPr>
+            <m:ctrlPr>
+              <w:rPr>
+                <w:rFonts w:ascii="Cambria Math" w:hAnsi="Cambria Math"/>
+                <w:i/>
+              </w:rPr>
+            </m:ctrlPr>
+          </m:sSubPr>
+          <m:e>
+            <m:r>
+              <w:rPr>
+                <w:rFonts w:ascii="Cambria Math" w:hAnsi="Cambria Math"/>
+              </w:rPr>
+              <m:t>H</m:t>
+            </m:r>
+          </m:e>
+          <m:sub>
+            <m:r>
+              <w:rPr>
+                <w:rFonts w:ascii="Cambria Math" w:hAnsi="Cambria Math"/>
+              </w:rPr>
+              <m:t>1</m:t>
+            </m:r>
+          </m:sub>
+        </m:sSub>
+      </m:oMath>
+      <w:r>
+        <w:t>:</w:t>
+      </w:r>
+      <w:r>
+        <w:t xml:space="preserve"> </w:t>
+      </w:r>
+    </w:p>
+    <w:p>
+      <w:pPr>
+        <w:pStyle w:val="ListParagraph"/>
+        <w:numPr>
+          <w:ilvl w:val="0"/>
+          <w:numId w:val="6"/>
+        </w:numPr>
+        <w:jc w:val="both"/>
+      </w:pPr>
+      <w:r>
+        <w:t xml:space="preserve">We will use a z-test: </w:t>
+      </w:r>
+    </w:p>
+    <w:p>
+      <w:pPr>
+        <w:pStyle w:val="ListParagraph"/>
+        <w:numPr>
+          <w:ilvl w:val="0"/>
+          <w:numId w:val="6"/>
+        </w:numPr>
+        <w:jc w:val="both"/>
+      </w:pPr>
+      <w:r>
+        <w:t xml:space="preserve"> </w:t>
+      </w:r>
+    </w:p>
+    <w:p>
+      <w:pPr>
+        <w:ind w:left="360"/>
+        <w:jc w:val="both"/>
+      </w:pPr>
+      <w:r>
+        <w:t xml:space="preserve">2020-2030: t-test </w:t>
+      </w:r>
+    </w:p>
+    <w:p>
+      <w:pPr>
+        <w:ind w:left="360"/>
+        <w:jc w:val="both"/>
+      </w:pPr>
+    </w:p>
+    <w:p>
+      <w:pPr>
+        <w:jc w:val="both"/>
+      </w:pPr>
+    </w:p>
+    <w:p>
+      <w:pPr>
+        <w:jc w:val="both"/>
+      </w:pPr>
       <w:r>
         <w:lastRenderedPageBreak/>
-        <w:t xml:space="preserve">– When does global warming become statistically significant in the first ensemble member?  </w:t>
-      </w:r>
-    </w:p>
-    <w:p>
-      <w:pPr>
-        <w:jc w:val="both"/>
-      </w:pPr>
-    </w:p>
-    <w:p>
-      <w:pPr>
-        <w:jc w:val="both"/>
-      </w:pPr>
-      <w:r>
         <w:t xml:space="preserve">3) </w:t>
       </w:r>
       <w:r>
@@ -2108,6 +3760,47 @@
       </w:r>
       <w:r>
         <w:t>Look at the difference between a 95% confidence interval and a 99% confidence interval.</w:t>
+      </w:r>
+    </w:p>
+    <w:p>
+      <w:pPr>
+        <w:jc w:val="both"/>
+      </w:pPr>
+    </w:p>
+    <w:p>
+      <w:pPr>
+        <w:jc w:val="both"/>
+      </w:pPr>
+      <w:r>
+        <w:t xml:space="preserve">At least 2 members </w:t>
+      </w:r>
+      <w:r>
+        <w:sym w:font="Wingdings" w:char="F0E0"/>
+      </w:r>
+      <w:r>
+        <w:t xml:space="preserve"> 95% </w:t>
+      </w:r>
+    </w:p>
+    <w:p>
+      <w:pPr>
+        <w:jc w:val="both"/>
+      </w:pPr>
+      <w:r>
+        <w:t xml:space="preserve">At least 3 </w:t>
+      </w:r>
+      <w:proofErr w:type="gramStart"/>
+      <w:r>
+        <w:t>member</w:t>
+      </w:r>
+      <w:proofErr w:type="gramEnd"/>
+      <w:r>
+        <w:t xml:space="preserve"> </w:t>
+      </w:r>
+      <w:r>
+        <w:sym w:font="Wingdings" w:char="F0E0"/>
+      </w:r>
+      <w:r>
+        <w:t xml:space="preserve"> 99%</w:t>
       </w:r>
     </w:p>
     <w:p>
@@ -2220,6 +3913,362 @@
     </w:lvl>
   </w:abstractNum>
   <w:abstractNum w:abstractNumId="1" w15:restartNumberingAfterBreak="0">
+    <w:nsid w:val="16957C9C"/>
+    <w:multiLevelType w:val="hybridMultilevel"/>
+    <w:tmpl w:val="E8E8A8F2"/>
+    <w:lvl w:ilvl="0" w:tplc="6A4A0408">
+      <w:start w:val="1"/>
+      <w:numFmt w:val="decimal"/>
+      <w:lvlText w:val="%1."/>
+      <w:lvlJc w:val="left"/>
+      <w:pPr>
+        <w:ind w:left="1080" w:hanging="360"/>
+      </w:pPr>
+      <w:rPr>
+        <w:rFonts w:hint="default"/>
+      </w:rPr>
+    </w:lvl>
+    <w:lvl w:ilvl="1" w:tplc="04090019" w:tentative="1">
+      <w:start w:val="1"/>
+      <w:numFmt w:val="lowerLetter"/>
+      <w:lvlText w:val="%2."/>
+      <w:lvlJc w:val="left"/>
+      <w:pPr>
+        <w:ind w:left="1800" w:hanging="360"/>
+      </w:pPr>
+    </w:lvl>
+    <w:lvl w:ilvl="2" w:tplc="0409001B" w:tentative="1">
+      <w:start w:val="1"/>
+      <w:numFmt w:val="lowerRoman"/>
+      <w:lvlText w:val="%3."/>
+      <w:lvlJc w:val="right"/>
+      <w:pPr>
+        <w:ind w:left="2520" w:hanging="180"/>
+      </w:pPr>
+    </w:lvl>
+    <w:lvl w:ilvl="3" w:tplc="0409000F" w:tentative="1">
+      <w:start w:val="1"/>
+      <w:numFmt w:val="decimal"/>
+      <w:lvlText w:val="%4."/>
+      <w:lvlJc w:val="left"/>
+      <w:pPr>
+        <w:ind w:left="3240" w:hanging="360"/>
+      </w:pPr>
+    </w:lvl>
+    <w:lvl w:ilvl="4" w:tplc="04090019" w:tentative="1">
+      <w:start w:val="1"/>
+      <w:numFmt w:val="lowerLetter"/>
+      <w:lvlText w:val="%5."/>
+      <w:lvlJc w:val="left"/>
+      <w:pPr>
+        <w:ind w:left="3960" w:hanging="360"/>
+      </w:pPr>
+    </w:lvl>
+    <w:lvl w:ilvl="5" w:tplc="0409001B" w:tentative="1">
+      <w:start w:val="1"/>
+      <w:numFmt w:val="lowerRoman"/>
+      <w:lvlText w:val="%6."/>
+      <w:lvlJc w:val="right"/>
+      <w:pPr>
+        <w:ind w:left="4680" w:hanging="180"/>
+      </w:pPr>
+    </w:lvl>
+    <w:lvl w:ilvl="6" w:tplc="0409000F" w:tentative="1">
+      <w:start w:val="1"/>
+      <w:numFmt w:val="decimal"/>
+      <w:lvlText w:val="%7."/>
+      <w:lvlJc w:val="left"/>
+      <w:pPr>
+        <w:ind w:left="5400" w:hanging="360"/>
+      </w:pPr>
+    </w:lvl>
+    <w:lvl w:ilvl="7" w:tplc="04090019" w:tentative="1">
+      <w:start w:val="1"/>
+      <w:numFmt w:val="lowerLetter"/>
+      <w:lvlText w:val="%8."/>
+      <w:lvlJc w:val="left"/>
+      <w:pPr>
+        <w:ind w:left="6120" w:hanging="360"/>
+      </w:pPr>
+    </w:lvl>
+    <w:lvl w:ilvl="8" w:tplc="0409001B" w:tentative="1">
+      <w:start w:val="1"/>
+      <w:numFmt w:val="lowerRoman"/>
+      <w:lvlText w:val="%9."/>
+      <w:lvlJc w:val="right"/>
+      <w:pPr>
+        <w:ind w:left="6840" w:hanging="180"/>
+      </w:pPr>
+    </w:lvl>
+  </w:abstractNum>
+  <w:abstractNum w:abstractNumId="2" w15:restartNumberingAfterBreak="0">
+    <w:nsid w:val="192F6405"/>
+    <w:multiLevelType w:val="hybridMultilevel"/>
+    <w:tmpl w:val="DE9CBB08"/>
+    <w:lvl w:ilvl="0" w:tplc="0409000F">
+      <w:start w:val="1"/>
+      <w:numFmt w:val="decimal"/>
+      <w:lvlText w:val="%1."/>
+      <w:lvlJc w:val="left"/>
+      <w:pPr>
+        <w:ind w:left="720" w:hanging="360"/>
+      </w:pPr>
+      <w:rPr>
+        <w:rFonts w:hint="default"/>
+      </w:rPr>
+    </w:lvl>
+    <w:lvl w:ilvl="1" w:tplc="04090019" w:tentative="1">
+      <w:start w:val="1"/>
+      <w:numFmt w:val="lowerLetter"/>
+      <w:lvlText w:val="%2."/>
+      <w:lvlJc w:val="left"/>
+      <w:pPr>
+        <w:ind w:left="1440" w:hanging="360"/>
+      </w:pPr>
+    </w:lvl>
+    <w:lvl w:ilvl="2" w:tplc="0409001B" w:tentative="1">
+      <w:start w:val="1"/>
+      <w:numFmt w:val="lowerRoman"/>
+      <w:lvlText w:val="%3."/>
+      <w:lvlJc w:val="right"/>
+      <w:pPr>
+        <w:ind w:left="2160" w:hanging="180"/>
+      </w:pPr>
+    </w:lvl>
+    <w:lvl w:ilvl="3" w:tplc="0409000F" w:tentative="1">
+      <w:start w:val="1"/>
+      <w:numFmt w:val="decimal"/>
+      <w:lvlText w:val="%4."/>
+      <w:lvlJc w:val="left"/>
+      <w:pPr>
+        <w:ind w:left="2880" w:hanging="360"/>
+      </w:pPr>
+    </w:lvl>
+    <w:lvl w:ilvl="4" w:tplc="04090019" w:tentative="1">
+      <w:start w:val="1"/>
+      <w:numFmt w:val="lowerLetter"/>
+      <w:lvlText w:val="%5."/>
+      <w:lvlJc w:val="left"/>
+      <w:pPr>
+        <w:ind w:left="3600" w:hanging="360"/>
+      </w:pPr>
+    </w:lvl>
+    <w:lvl w:ilvl="5" w:tplc="0409001B" w:tentative="1">
+      <w:start w:val="1"/>
+      <w:numFmt w:val="lowerRoman"/>
+      <w:lvlText w:val="%6."/>
+      <w:lvlJc w:val="right"/>
+      <w:pPr>
+        <w:ind w:left="4320" w:hanging="180"/>
+      </w:pPr>
+    </w:lvl>
+    <w:lvl w:ilvl="6" w:tplc="0409000F" w:tentative="1">
+      <w:start w:val="1"/>
+      <w:numFmt w:val="decimal"/>
+      <w:lvlText w:val="%7."/>
+      <w:lvlJc w:val="left"/>
+      <w:pPr>
+        <w:ind w:left="5040" w:hanging="360"/>
+      </w:pPr>
+    </w:lvl>
+    <w:lvl w:ilvl="7" w:tplc="04090019" w:tentative="1">
+      <w:start w:val="1"/>
+      <w:numFmt w:val="lowerLetter"/>
+      <w:lvlText w:val="%8."/>
+      <w:lvlJc w:val="left"/>
+      <w:pPr>
+        <w:ind w:left="5760" w:hanging="360"/>
+      </w:pPr>
+    </w:lvl>
+    <w:lvl w:ilvl="8" w:tplc="0409001B" w:tentative="1">
+      <w:start w:val="1"/>
+      <w:numFmt w:val="lowerRoman"/>
+      <w:lvlText w:val="%9."/>
+      <w:lvlJc w:val="right"/>
+      <w:pPr>
+        <w:ind w:left="6480" w:hanging="180"/>
+      </w:pPr>
+    </w:lvl>
+  </w:abstractNum>
+  <w:abstractNum w:abstractNumId="3" w15:restartNumberingAfterBreak="0">
+    <w:nsid w:val="23D67E00"/>
+    <w:multiLevelType w:val="hybridMultilevel"/>
+    <w:tmpl w:val="6C6AA47C"/>
+    <w:lvl w:ilvl="0" w:tplc="0409000F">
+      <w:start w:val="1"/>
+      <w:numFmt w:val="decimal"/>
+      <w:lvlText w:val="%1."/>
+      <w:lvlJc w:val="left"/>
+      <w:pPr>
+        <w:ind w:left="720" w:hanging="360"/>
+      </w:pPr>
+      <w:rPr>
+        <w:rFonts w:hint="default"/>
+      </w:rPr>
+    </w:lvl>
+    <w:lvl w:ilvl="1" w:tplc="04090019" w:tentative="1">
+      <w:start w:val="1"/>
+      <w:numFmt w:val="lowerLetter"/>
+      <w:lvlText w:val="%2."/>
+      <w:lvlJc w:val="left"/>
+      <w:pPr>
+        <w:ind w:left="1440" w:hanging="360"/>
+      </w:pPr>
+    </w:lvl>
+    <w:lvl w:ilvl="2" w:tplc="0409001B" w:tentative="1">
+      <w:start w:val="1"/>
+      <w:numFmt w:val="lowerRoman"/>
+      <w:lvlText w:val="%3."/>
+      <w:lvlJc w:val="right"/>
+      <w:pPr>
+        <w:ind w:left="2160" w:hanging="180"/>
+      </w:pPr>
+    </w:lvl>
+    <w:lvl w:ilvl="3" w:tplc="0409000F" w:tentative="1">
+      <w:start w:val="1"/>
+      <w:numFmt w:val="decimal"/>
+      <w:lvlText w:val="%4."/>
+      <w:lvlJc w:val="left"/>
+      <w:pPr>
+        <w:ind w:left="2880" w:hanging="360"/>
+      </w:pPr>
+    </w:lvl>
+    <w:lvl w:ilvl="4" w:tplc="04090019" w:tentative="1">
+      <w:start w:val="1"/>
+      <w:numFmt w:val="lowerLetter"/>
+      <w:lvlText w:val="%5."/>
+      <w:lvlJc w:val="left"/>
+      <w:pPr>
+        <w:ind w:left="3600" w:hanging="360"/>
+      </w:pPr>
+    </w:lvl>
+    <w:lvl w:ilvl="5" w:tplc="0409001B" w:tentative="1">
+      <w:start w:val="1"/>
+      <w:numFmt w:val="lowerRoman"/>
+      <w:lvlText w:val="%6."/>
+      <w:lvlJc w:val="right"/>
+      <w:pPr>
+        <w:ind w:left="4320" w:hanging="180"/>
+      </w:pPr>
+    </w:lvl>
+    <w:lvl w:ilvl="6" w:tplc="0409000F" w:tentative="1">
+      <w:start w:val="1"/>
+      <w:numFmt w:val="decimal"/>
+      <w:lvlText w:val="%7."/>
+      <w:lvlJc w:val="left"/>
+      <w:pPr>
+        <w:ind w:left="5040" w:hanging="360"/>
+      </w:pPr>
+    </w:lvl>
+    <w:lvl w:ilvl="7" w:tplc="04090019" w:tentative="1">
+      <w:start w:val="1"/>
+      <w:numFmt w:val="lowerLetter"/>
+      <w:lvlText w:val="%8."/>
+      <w:lvlJc w:val="left"/>
+      <w:pPr>
+        <w:ind w:left="5760" w:hanging="360"/>
+      </w:pPr>
+    </w:lvl>
+    <w:lvl w:ilvl="8" w:tplc="0409001B" w:tentative="1">
+      <w:start w:val="1"/>
+      <w:numFmt w:val="lowerRoman"/>
+      <w:lvlText w:val="%9."/>
+      <w:lvlJc w:val="right"/>
+      <w:pPr>
+        <w:ind w:left="6480" w:hanging="180"/>
+      </w:pPr>
+    </w:lvl>
+  </w:abstractNum>
+  <w:abstractNum w:abstractNumId="4" w15:restartNumberingAfterBreak="0">
+    <w:nsid w:val="58B72964"/>
+    <w:multiLevelType w:val="hybridMultilevel"/>
+    <w:tmpl w:val="843095B2"/>
+    <w:lvl w:ilvl="0" w:tplc="0409000F">
+      <w:start w:val="1"/>
+      <w:numFmt w:val="decimal"/>
+      <w:lvlText w:val="%1."/>
+      <w:lvlJc w:val="left"/>
+      <w:pPr>
+        <w:ind w:left="720" w:hanging="360"/>
+      </w:pPr>
+      <w:rPr>
+        <w:rFonts w:hint="default"/>
+      </w:rPr>
+    </w:lvl>
+    <w:lvl w:ilvl="1" w:tplc="04090019" w:tentative="1">
+      <w:start w:val="1"/>
+      <w:numFmt w:val="lowerLetter"/>
+      <w:lvlText w:val="%2."/>
+      <w:lvlJc w:val="left"/>
+      <w:pPr>
+        <w:ind w:left="1440" w:hanging="360"/>
+      </w:pPr>
+    </w:lvl>
+    <w:lvl w:ilvl="2" w:tplc="0409001B" w:tentative="1">
+      <w:start w:val="1"/>
+      <w:numFmt w:val="lowerRoman"/>
+      <w:lvlText w:val="%3."/>
+      <w:lvlJc w:val="right"/>
+      <w:pPr>
+        <w:ind w:left="2160" w:hanging="180"/>
+      </w:pPr>
+    </w:lvl>
+    <w:lvl w:ilvl="3" w:tplc="0409000F" w:tentative="1">
+      <w:start w:val="1"/>
+      <w:numFmt w:val="decimal"/>
+      <w:lvlText w:val="%4."/>
+      <w:lvlJc w:val="left"/>
+      <w:pPr>
+        <w:ind w:left="2880" w:hanging="360"/>
+      </w:pPr>
+    </w:lvl>
+    <w:lvl w:ilvl="4" w:tplc="04090019" w:tentative="1">
+      <w:start w:val="1"/>
+      <w:numFmt w:val="lowerLetter"/>
+      <w:lvlText w:val="%5."/>
+      <w:lvlJc w:val="left"/>
+      <w:pPr>
+        <w:ind w:left="3600" w:hanging="360"/>
+      </w:pPr>
+    </w:lvl>
+    <w:lvl w:ilvl="5" w:tplc="0409001B" w:tentative="1">
+      <w:start w:val="1"/>
+      <w:numFmt w:val="lowerRoman"/>
+      <w:lvlText w:val="%6."/>
+      <w:lvlJc w:val="right"/>
+      <w:pPr>
+        <w:ind w:left="4320" w:hanging="180"/>
+      </w:pPr>
+    </w:lvl>
+    <w:lvl w:ilvl="6" w:tplc="0409000F" w:tentative="1">
+      <w:start w:val="1"/>
+      <w:numFmt w:val="decimal"/>
+      <w:lvlText w:val="%7."/>
+      <w:lvlJc w:val="left"/>
+      <w:pPr>
+        <w:ind w:left="5040" w:hanging="360"/>
+      </w:pPr>
+    </w:lvl>
+    <w:lvl w:ilvl="7" w:tplc="04090019" w:tentative="1">
+      <w:start w:val="1"/>
+      <w:numFmt w:val="lowerLetter"/>
+      <w:lvlText w:val="%8."/>
+      <w:lvlJc w:val="left"/>
+      <w:pPr>
+        <w:ind w:left="5760" w:hanging="360"/>
+      </w:pPr>
+    </w:lvl>
+    <w:lvl w:ilvl="8" w:tplc="0409001B" w:tentative="1">
+      <w:start w:val="1"/>
+      <w:numFmt w:val="lowerRoman"/>
+      <w:lvlText w:val="%9."/>
+      <w:lvlJc w:val="right"/>
+      <w:pPr>
+        <w:ind w:left="6480" w:hanging="180"/>
+      </w:pPr>
+    </w:lvl>
+  </w:abstractNum>
+  <w:abstractNum w:abstractNumId="5" w15:restartNumberingAfterBreak="0">
     <w:nsid w:val="6E434BDC"/>
     <w:multiLevelType w:val="hybridMultilevel"/>
     <w:tmpl w:val="7222E40E"/>
@@ -2309,10 +4358,22 @@
     </w:lvl>
   </w:abstractNum>
   <w:num w:numId="1">
-    <w:abstractNumId w:val="1"/>
+    <w:abstractNumId w:val="5"/>
   </w:num>
   <w:num w:numId="2">
     <w:abstractNumId w:val="0"/>
+  </w:num>
+  <w:num w:numId="3">
+    <w:abstractNumId w:val="2"/>
+  </w:num>
+  <w:num w:numId="4">
+    <w:abstractNumId w:val="1"/>
+  </w:num>
+  <w:num w:numId="5">
+    <w:abstractNumId w:val="3"/>
+  </w:num>
+  <w:num w:numId="6">
+    <w:abstractNumId w:val="4"/>
   </w:num>
 </w:numbering>
 </file>
@@ -2792,6 +4853,16 @@
       <w:shd w:val="clear" w:color="auto" w:fill="E1DFDD"/>
     </w:rPr>
   </w:style>
+  <w:style w:type="character" w:styleId="PlaceholderText">
+    <w:name w:val="Placeholder Text"/>
+    <w:basedOn w:val="DefaultParagraphFont"/>
+    <w:uiPriority w:val="99"/>
+    <w:semiHidden/>
+    <w:rsid w:val="004502F7"/>
+    <w:rPr>
+      <w:color w:val="808080"/>
+    </w:rPr>
+  </w:style>
 </w:styles>
 </file>
 

</xml_diff>